<commit_message>
Dokumentacja - całość (z częścia Artka).
</commit_message>
<xml_diff>
--- a/pz-katalog/Documentation/Dokumentacja.docx
+++ b/pz-katalog/Documentation/Dokumentacja.docx
@@ -856,6 +856,88 @@
     </w:p>
     <w:p>
       <w:r>
+        <w:t>Po uruchomieniu komponent próbuje pobrać z Monitor</w:t>
+      </w:r>
+      <w:r>
+        <w:t xml:space="preserve">ów dane zasobów i </w:t>
+      </w:r>
+      <w:proofErr w:type="spellStart"/>
+      <w:r>
+        <w:t>dostepnych</w:t>
+      </w:r>
+      <w:proofErr w:type="spellEnd"/>
+      <w:r>
+        <w:t xml:space="preserve"> na</w:t>
+      </w:r>
+    </w:p>
+    <w:p>
+      <w:r>
+        <w:t xml:space="preserve">tych zasobach pomiarów. Informacje te pobierane są za pomocą klasy </w:t>
+      </w:r>
+      <w:proofErr w:type="spellStart"/>
+      <w:r>
+        <w:t>WebRequest</w:t>
+      </w:r>
+      <w:proofErr w:type="spellEnd"/>
+      <w:r>
+        <w:t xml:space="preserve">. Jeśli </w:t>
+      </w:r>
+    </w:p>
+    <w:p>
+      <w:r>
+        <w:t xml:space="preserve">krok ten się powiedzie, w oddzielnym wątku uruchamiane są operacje odpowiedzialne za </w:t>
+      </w:r>
+    </w:p>
+    <w:p>
+      <w:r>
+        <w:t>nasłuchiwanie zapytań HTTP.</w:t>
+      </w:r>
+    </w:p>
+    <w:p>
+      <w:r>
+        <w:t xml:space="preserve">Rejestrowanie zapytań HTTP realizowane jest za pomocą klasy </w:t>
+      </w:r>
+      <w:proofErr w:type="spellStart"/>
+      <w:r>
+        <w:t>HttpListener</w:t>
+      </w:r>
+      <w:proofErr w:type="spellEnd"/>
+      <w:r>
+        <w:t xml:space="preserve"> dostępnej </w:t>
+      </w:r>
+    </w:p>
+    <w:p>
+      <w:r>
+        <w:t xml:space="preserve">standardowo w przestrzeni nazw System.Net. W momencie wykrycia zapytania klasa ta </w:t>
+      </w:r>
+    </w:p>
+    <w:p>
+      <w:proofErr w:type="spellStart"/>
+      <w:r>
+        <w:t>przechwyca</w:t>
+      </w:r>
+      <w:proofErr w:type="spellEnd"/>
+      <w:r>
+        <w:t xml:space="preserve"> wymagane dane i przekazuje je do metody odpowiedzialnej za sprawdzenie </w:t>
+      </w:r>
+    </w:p>
+    <w:p>
+      <w:r>
+        <w:t xml:space="preserve">poprawności ścieżki i (jeśli jest to wymagane) wygenerowania odpowiedzi, a następnie </w:t>
+      </w:r>
+    </w:p>
+    <w:p>
+      <w:r>
+        <w:t>wraca do trybu nasłuchiwania.</w:t>
+      </w:r>
+      <w:r>
+        <w:t xml:space="preserve"> </w:t>
+      </w:r>
+      <w:bookmarkStart w:id="0" w:name="_GoBack"/>
+      <w:bookmarkEnd w:id="0"/>
+    </w:p>
+    <w:p>
+      <w:r>
         <w:t xml:space="preserve">Przechwycony z </w:t>
       </w:r>
       <w:r>
@@ -902,6 +984,7 @@
         <w:rPr>
           <w:rStyle w:val="Wyrnienieintensywne"/>
         </w:rPr>
+        <w:lastRenderedPageBreak/>
         <w:t>Katalog</w:t>
       </w:r>
       <w:r>
@@ -1344,7 +1427,6 @@
     <w:p/>
     <w:p>
       <w:r>
-        <w:lastRenderedPageBreak/>
         <w:t xml:space="preserve">W wypadku przyjściu komunikatu z </w:t>
       </w:r>
       <w:r>
@@ -1379,8 +1461,6 @@
       <w:r>
         <w:t xml:space="preserve"> zostaje poinformowany o dostępnych w systemie możliwościach o które następnie może zapytać już Monitor.</w:t>
       </w:r>
-      <w:bookmarkStart w:id="0" w:name="_GoBack"/>
-      <w:bookmarkEnd w:id="0"/>
     </w:p>
     <w:sectPr>
       <w:pgSz w:w="11906" w:h="16838"/>

</xml_diff>